<commit_message>
ADD NOME E RM
</commit_message>
<xml_diff>
--- a/DocumentosCheckpoint/Checkpoint02-MODELOS-DA-QUALIDADE_RM87350.docx
+++ b/DocumentosCheckpoint/Checkpoint02-MODELOS-DA-QUALIDADE_RM87350.docx
@@ -14,27 +14,57 @@
           <w:b/>
           <w:bCs/>
         </w:rPr>
-        <w:t>3</w:t>
-      </w:r>
-      <w:r>
+        <w:t>Nome: GABRIEL JOSÉ SANTOS ROSSIGNATTI MONTEIRO</w:t>
+      </w:r>
+    </w:p>
+    <w:p>
+      <w:pPr>
         <w:rPr>
           <w:b/>
           <w:bCs/>
         </w:rPr>
-        <w:t xml:space="preserve">ª ATIVIDADE AVALIATIVA – 1º SEMESTRE </w:t>
-      </w:r>
+      </w:pPr>
       <w:r>
         <w:rPr>
           <w:b/>
           <w:bCs/>
         </w:rPr>
-        <w:t xml:space="preserve">– </w:t>
-      </w:r>
-      <w:r>
+        <w:t>RM: 87350</w:t>
+      </w:r>
+    </w:p>
+    <w:p>
+      <w:pPr>
         <w:rPr>
           <w:b/>
           <w:bCs/>
         </w:rPr>
+      </w:pPr>
+      <w:r>
+        <w:rPr>
+          <w:b/>
+          <w:bCs/>
+        </w:rPr>
+        <w:t>3</w:t>
+      </w:r>
+      <w:r>
+        <w:rPr>
+          <w:b/>
+          <w:bCs/>
+        </w:rPr>
+        <w:t xml:space="preserve">ª ATIVIDADE AVALIATIVA – 1º SEMESTRE </w:t>
+      </w:r>
+      <w:r>
+        <w:rPr>
+          <w:b/>
+          <w:bCs/>
+        </w:rPr>
+        <w:t xml:space="preserve">– </w:t>
+      </w:r>
+      <w:r>
+        <w:rPr>
+          <w:b/>
+          <w:bCs/>
+        </w:rPr>
         <w:t>GOVERNANÇA E MELHORES PRÁTICAS EM TI</w:t>
       </w:r>
     </w:p>
@@ -284,27 +314,7 @@
           <w:szCs w:val="20"/>
           <w:lang w:eastAsia="en-US"/>
         </w:rPr>
-        <w:t xml:space="preserve">Devemos desenvolver também, aplicativos para Android e </w:t>
-      </w:r>
-      <w:proofErr w:type="spellStart"/>
-      <w:r>
-        <w:rPr>
-          <w:rFonts w:ascii="Times-Roman" w:hAnsi="Times-Roman" w:cs="Times-Roman"/>
-          <w:sz w:val="20"/>
-          <w:szCs w:val="20"/>
-          <w:lang w:eastAsia="en-US"/>
-        </w:rPr>
-        <w:t>IoS</w:t>
-      </w:r>
-      <w:proofErr w:type="spellEnd"/>
-      <w:r>
-        <w:rPr>
-          <w:rFonts w:ascii="Times-Roman" w:hAnsi="Times-Roman" w:cs="Times-Roman"/>
-          <w:sz w:val="20"/>
-          <w:szCs w:val="20"/>
-          <w:lang w:eastAsia="en-US"/>
-        </w:rPr>
-        <w:t xml:space="preserve"> (mobile) e uma aplicação na WEB para consumir os dados das rotas traçadas, permitindo que o operador do drone programe o voo adequadamente.</w:t>
+        <w:t>Devemos desenvolver também, aplicativos para Android e IoS (mobile) e uma aplicação na WEB para consumir os dados das rotas traçadas, permitindo que o operador do drone programe o voo adequadamente.</w:t>
       </w:r>
     </w:p>
     <w:p>
@@ -345,27 +355,7 @@
           <w:szCs w:val="20"/>
           <w:lang w:eastAsia="en-US"/>
         </w:rPr>
-        <w:t xml:space="preserve"> por cliente/operador de </w:t>
-      </w:r>
-      <w:proofErr w:type="gramStart"/>
-      <w:r>
-        <w:rPr>
-          <w:rFonts w:ascii="Times-Roman" w:hAnsi="Times-Roman" w:cs="Times-Roman"/>
-          <w:sz w:val="20"/>
-          <w:szCs w:val="20"/>
-          <w:lang w:eastAsia="en-US"/>
-        </w:rPr>
-        <w:t>drone,  para</w:t>
-      </w:r>
-      <w:proofErr w:type="gramEnd"/>
-      <w:r>
-        <w:rPr>
-          <w:rFonts w:ascii="Times-Roman" w:hAnsi="Times-Roman" w:cs="Times-Roman"/>
-          <w:sz w:val="20"/>
-          <w:szCs w:val="20"/>
-          <w:lang w:eastAsia="en-US"/>
-        </w:rPr>
-        <w:t xml:space="preserve"> poder cobrar pelo serviço.</w:t>
+        <w:t xml:space="preserve"> por cliente/operador de drone,  para poder cobrar pelo serviço.</w:t>
       </w:r>
     </w:p>
     <w:p>
@@ -482,76 +472,16 @@
           <w:szCs w:val="20"/>
           <w:lang w:eastAsia="en-US"/>
         </w:rPr>
-        <w:t xml:space="preserve">no gerenciamento </w:t>
-      </w:r>
-      <w:proofErr w:type="gramStart"/>
-      <w:r>
-        <w:rPr>
-          <w:rFonts w:ascii="Times-Roman" w:hAnsi="Times-Roman" w:cs="Times-Roman"/>
-          <w:sz w:val="20"/>
-          <w:szCs w:val="20"/>
-          <w:lang w:eastAsia="en-US"/>
-        </w:rPr>
-        <w:t>de  seus</w:t>
-      </w:r>
-      <w:proofErr w:type="gramEnd"/>
-      <w:r>
-        <w:rPr>
-          <w:rFonts w:ascii="Times-Roman" w:hAnsi="Times-Roman" w:cs="Times-Roman"/>
-          <w:sz w:val="20"/>
-          <w:szCs w:val="20"/>
-          <w:lang w:eastAsia="en-US"/>
-        </w:rPr>
-        <w:t xml:space="preserve"> requisitos e medição e resultados, e aplica GIT no controle de versões de documentos de projeto e contratos; mas você terá que definir as ferramentas de codificação, testes, integração de software que ela não têm padronizadas.</w:t>
-      </w:r>
-      <w:r>
-        <w:rPr>
-          <w:rFonts w:ascii="Times-Roman" w:hAnsi="Times-Roman" w:cs="Times-Roman"/>
-          <w:sz w:val="20"/>
-          <w:szCs w:val="20"/>
-          <w:lang w:eastAsia="en-US"/>
-        </w:rPr>
-        <w:t xml:space="preserve"> Ela utiliza </w:t>
-      </w:r>
-      <w:proofErr w:type="spellStart"/>
-      <w:r>
-        <w:rPr>
-          <w:rFonts w:ascii="Times-Roman" w:hAnsi="Times-Roman" w:cs="Times-Roman"/>
-          <w:sz w:val="20"/>
-          <w:szCs w:val="20"/>
-          <w:lang w:eastAsia="en-US"/>
-        </w:rPr>
-        <w:t>DataModeler</w:t>
-      </w:r>
-      <w:proofErr w:type="spellEnd"/>
-      <w:r>
-        <w:rPr>
-          <w:rFonts w:ascii="Times-Roman" w:hAnsi="Times-Roman" w:cs="Times-Roman"/>
-          <w:sz w:val="20"/>
-          <w:szCs w:val="20"/>
-          <w:lang w:eastAsia="en-US"/>
-        </w:rPr>
-        <w:t xml:space="preserve"> para modelagem de bancos de dados e </w:t>
-      </w:r>
-      <w:proofErr w:type="spellStart"/>
-      <w:r>
-        <w:rPr>
-          <w:rFonts w:ascii="Times-Roman" w:hAnsi="Times-Roman" w:cs="Times-Roman"/>
-          <w:sz w:val="20"/>
-          <w:szCs w:val="20"/>
-          <w:lang w:eastAsia="en-US"/>
-        </w:rPr>
-        <w:t>BizagiModeler</w:t>
-      </w:r>
-      <w:proofErr w:type="spellEnd"/>
-      <w:r>
-        <w:rPr>
-          <w:rFonts w:ascii="Times-Roman" w:hAnsi="Times-Roman" w:cs="Times-Roman"/>
-          <w:sz w:val="20"/>
-          <w:szCs w:val="20"/>
-          <w:lang w:eastAsia="en-US"/>
-        </w:rPr>
-        <w:t xml:space="preserve"> para descrever os processos empresariais que serão atendidos pelas soluções de </w:t>
+        <w:t>no gerenciamento de  seus requisitos e medição e resultados, e aplica GIT no controle de versões de documentos de projeto e contratos; mas você terá que definir as ferramentas de codificação, testes, integração de software que ela não têm padronizadas.</w:t>
+      </w:r>
+      <w:r>
+        <w:rPr>
+          <w:rFonts w:ascii="Times-Roman" w:hAnsi="Times-Roman" w:cs="Times-Roman"/>
+          <w:sz w:val="20"/>
+          <w:szCs w:val="20"/>
+          <w:lang w:eastAsia="en-US"/>
+        </w:rPr>
+        <w:t xml:space="preserve"> Ela utiliza DataModeler para modelagem de bancos de dados e BizagiModeler para descrever os processos empresariais que serão atendidos pelas soluções de </w:t>
       </w:r>
       <w:r>
         <w:rPr>
@@ -674,27 +604,7 @@
           <w:szCs w:val="20"/>
           <w:lang w:eastAsia="en-US"/>
         </w:rPr>
-        <w:t xml:space="preserve"> A grande desvantagem desse fornecedor é que ele não tem uma aplicação de front </w:t>
-      </w:r>
-      <w:proofErr w:type="spellStart"/>
-      <w:r>
-        <w:rPr>
-          <w:rFonts w:ascii="Times-Roman" w:hAnsi="Times-Roman" w:cs="Times-Roman"/>
-          <w:sz w:val="20"/>
-          <w:szCs w:val="20"/>
-          <w:lang w:eastAsia="en-US"/>
-        </w:rPr>
-        <w:t>end</w:t>
-      </w:r>
-      <w:proofErr w:type="spellEnd"/>
-      <w:r>
-        <w:rPr>
-          <w:rFonts w:ascii="Times-Roman" w:hAnsi="Times-Roman" w:cs="Times-Roman"/>
-          <w:sz w:val="20"/>
-          <w:szCs w:val="20"/>
-          <w:lang w:eastAsia="en-US"/>
-        </w:rPr>
-        <w:t xml:space="preserve"> para processar os pedidos – ele precisa que o cliente já tenha um software de gestão de pedidos para integrar.</w:t>
+        <w:t xml:space="preserve"> A grande desvantagem desse fornecedor é que ele não tem uma aplicação de front end para processar os pedidos – ele precisa que o cliente já tenha um software de gestão de pedidos para integrar.</w:t>
       </w:r>
       <w:r>
         <w:rPr>
@@ -826,27 +736,7 @@
           <w:szCs w:val="20"/>
           <w:lang w:eastAsia="en-US"/>
         </w:rPr>
-        <w:t xml:space="preserve">onforme o </w:t>
-      </w:r>
-      <w:proofErr w:type="spellStart"/>
-      <w:r>
-        <w:rPr>
-          <w:rFonts w:ascii="Times-Roman" w:hAnsi="Times-Roman" w:cs="Times-Roman"/>
-          <w:sz w:val="20"/>
-          <w:szCs w:val="20"/>
-          <w:lang w:eastAsia="en-US"/>
-        </w:rPr>
-        <w:t>CMMi</w:t>
-      </w:r>
-      <w:proofErr w:type="spellEnd"/>
-      <w:r>
-        <w:rPr>
-          <w:rFonts w:ascii="Times-Roman" w:hAnsi="Times-Roman" w:cs="Times-Roman"/>
-          <w:sz w:val="20"/>
-          <w:szCs w:val="20"/>
-          <w:lang w:eastAsia="en-US"/>
-        </w:rPr>
-        <w:t xml:space="preserve">, qual a classificação de nível de </w:t>
+        <w:t xml:space="preserve">onforme o CMMi, qual a classificação de nível de </w:t>
       </w:r>
       <w:r>
         <w:rPr>
@@ -900,27 +790,7 @@
           <w:szCs w:val="20"/>
           <w:lang w:eastAsia="en-US"/>
         </w:rPr>
-        <w:t xml:space="preserve">, observando o que cada nível/estágio do </w:t>
-      </w:r>
-      <w:proofErr w:type="spellStart"/>
-      <w:r>
-        <w:rPr>
-          <w:rFonts w:ascii="Times-Roman" w:hAnsi="Times-Roman" w:cs="Times-Roman"/>
-          <w:sz w:val="20"/>
-          <w:szCs w:val="20"/>
-          <w:lang w:eastAsia="en-US"/>
-        </w:rPr>
-        <w:t>CMMi</w:t>
-      </w:r>
-      <w:proofErr w:type="spellEnd"/>
-      <w:r>
-        <w:rPr>
-          <w:rFonts w:ascii="Times-Roman" w:hAnsi="Times-Roman" w:cs="Times-Roman"/>
-          <w:sz w:val="20"/>
-          <w:szCs w:val="20"/>
-          <w:lang w:eastAsia="en-US"/>
-        </w:rPr>
-        <w:t xml:space="preserve"> exige que seja praticado (nível gerenciado, definido, quantitativamente gerenciado, otimizado).</w:t>
+        <w:t>, observando o que cada nível/estágio do CMMi exige que seja praticado (nível gerenciado, definido, quantitativamente gerenciado, otimizado).</w:t>
       </w:r>
       <w:r>
         <w:rPr>
@@ -989,6 +859,7 @@
     </w:p>
     <w:p>
       <w:r>
+        <w:lastRenderedPageBreak/>
         <w:t xml:space="preserve">Com base nas informações, </w:t>
       </w:r>
       <w:r>
@@ -1007,22 +878,10 @@
         <w:t>:</w:t>
       </w:r>
       <w:r>
-        <w:t xml:space="preserve"> é caracterizado pela presença de processos </w:t>
-      </w:r>
-      <w:r>
-        <w:lastRenderedPageBreak/>
-        <w:t>bem definidos e documentados, que são seguidos por toda a organização e monitorados regularmente para garantir a sua eficácia</w:t>
-      </w:r>
-      <w:r>
-        <w:t xml:space="preserve">, podemos </w:t>
-      </w:r>
-      <w:proofErr w:type="spellStart"/>
-      <w:r>
-        <w:t>obersarvar</w:t>
-      </w:r>
-      <w:proofErr w:type="spellEnd"/>
-      <w:r>
-        <w:t xml:space="preserve"> as seguintes praticas que se enquadram nesse nível:</w:t>
+        <w:t xml:space="preserve"> é caracterizado pela presença de processos bem definidos e documentados, que são seguidos por toda a organização e monitorados regularmente para garantir a sua eficácia</w:t>
+      </w:r>
+      <w:r>
+        <w:t>, podemos obersarvar as seguintes praticas que se enquadram nesse nível:</w:t>
       </w:r>
     </w:p>
     <w:p/>
@@ -1047,23 +906,7 @@
         <w:t xml:space="preserve">- </w:t>
       </w:r>
       <w:r>
-        <w:t xml:space="preserve">A empresa usa </w:t>
-      </w:r>
-      <w:proofErr w:type="spellStart"/>
-      <w:r>
-        <w:t>DataModeler</w:t>
-      </w:r>
-      <w:proofErr w:type="spellEnd"/>
-      <w:r>
-        <w:t xml:space="preserve"> para modelagem de bancos de dados e </w:t>
-      </w:r>
-      <w:proofErr w:type="spellStart"/>
-      <w:r>
-        <w:t>BizagiModeler</w:t>
-      </w:r>
-      <w:proofErr w:type="spellEnd"/>
-      <w:r>
-        <w:t xml:space="preserve"> para descrever os processos empresariais que serão atendidos pelas soluções de software;</w:t>
+        <w:t>A empresa usa DataModeler para modelagem de bancos de dados e BizagiModeler para descrever os processos empresariais que serão atendidos pelas soluções de software;</w:t>
       </w:r>
     </w:p>
     <w:p>
@@ -1221,27 +1064,7 @@
           <w:szCs w:val="20"/>
           <w:lang w:eastAsia="en-US"/>
         </w:rPr>
-        <w:t xml:space="preserve"> e 1 </w:t>
-      </w:r>
-      <w:proofErr w:type="spellStart"/>
-      <w:r>
-        <w:rPr>
-          <w:rFonts w:ascii="Times-Roman" w:hAnsi="Times-Roman" w:cs="Times-Roman"/>
-          <w:sz w:val="20"/>
-          <w:szCs w:val="20"/>
-          <w:lang w:eastAsia="en-US"/>
-        </w:rPr>
-        <w:t>subcaracterística</w:t>
-      </w:r>
-      <w:proofErr w:type="spellEnd"/>
-      <w:r>
-        <w:rPr>
-          <w:rFonts w:ascii="Times-Roman" w:hAnsi="Times-Roman" w:cs="Times-Roman"/>
-          <w:sz w:val="20"/>
-          <w:szCs w:val="20"/>
-          <w:lang w:eastAsia="en-US"/>
-        </w:rPr>
-        <w:t xml:space="preserve"> de cada uma dessas características escolhidas,</w:t>
+        <w:t xml:space="preserve"> e 1 subcaracterística de cada uma dessas características escolhidas,</w:t>
       </w:r>
       <w:r>
         <w:rPr>
@@ -1300,56 +1123,16 @@
           <w:szCs w:val="20"/>
           <w:lang w:eastAsia="en-US"/>
         </w:rPr>
-        <w:t xml:space="preserve">na </w:t>
-      </w:r>
-      <w:proofErr w:type="spellStart"/>
-      <w:r>
-        <w:rPr>
-          <w:rFonts w:ascii="Times-Roman" w:hAnsi="Times-Roman" w:cs="Times-Roman"/>
-          <w:sz w:val="20"/>
-          <w:szCs w:val="20"/>
-          <w:lang w:eastAsia="en-US"/>
-        </w:rPr>
-        <w:t>subcaracterística</w:t>
-      </w:r>
-      <w:proofErr w:type="spellEnd"/>
-      <w:r>
-        <w:rPr>
-          <w:rFonts w:ascii="Times-Roman" w:hAnsi="Times-Roman" w:cs="Times-Roman"/>
-          <w:sz w:val="20"/>
-          <w:szCs w:val="20"/>
-          <w:lang w:eastAsia="en-US"/>
-        </w:rPr>
-        <w:t xml:space="preserve"> de Tolerância a falhas, </w:t>
-      </w:r>
-      <w:r>
-        <w:rPr>
-          <w:rFonts w:ascii="Times-Roman" w:hAnsi="Times-Roman" w:cs="Times-Roman"/>
-          <w:sz w:val="20"/>
-          <w:szCs w:val="20"/>
-          <w:lang w:eastAsia="en-US"/>
-        </w:rPr>
-        <w:t xml:space="preserve">garantindo que </w:t>
-      </w:r>
-      <w:proofErr w:type="spellStart"/>
-      <w:r>
-        <w:rPr>
-          <w:rFonts w:ascii="Times-Roman" w:hAnsi="Times-Roman" w:cs="Times-Roman"/>
-          <w:sz w:val="20"/>
-          <w:szCs w:val="20"/>
-          <w:lang w:eastAsia="en-US"/>
-        </w:rPr>
-        <w:t>xxx</w:t>
-      </w:r>
-      <w:proofErr w:type="spellEnd"/>
-      <w:r>
-        <w:rPr>
-          <w:rFonts w:ascii="Times-Roman" w:hAnsi="Times-Roman" w:cs="Times-Roman"/>
-          <w:sz w:val="20"/>
-          <w:szCs w:val="20"/>
-          <w:lang w:eastAsia="en-US"/>
-        </w:rPr>
-        <w:t xml:space="preserve"> aconteça.”</w:t>
+        <w:t xml:space="preserve">na subcaracterística de Tolerância a falhas, </w:t>
+      </w:r>
+      <w:r>
+        <w:rPr>
+          <w:rFonts w:ascii="Times-Roman" w:hAnsi="Times-Roman" w:cs="Times-Roman"/>
+          <w:sz w:val="20"/>
+          <w:szCs w:val="20"/>
+          <w:lang w:eastAsia="en-US"/>
+        </w:rPr>
+        <w:t>garantindo que xxx aconteça.”</w:t>
       </w:r>
     </w:p>
     <w:p>
@@ -1503,17 +1286,6 @@
       </w:r>
       <w:r>
         <w:t>Tempo de resposta: garantir que o sistema responda rapidamente às solicitações dos usuários, reduzindo o tempo de espera;</w:t>
-      </w:r>
-    </w:p>
-    <w:p>
-      <w:pPr>
-        <w:ind w:left="708"/>
-      </w:pPr>
-      <w:r>
-        <w:t xml:space="preserve">- </w:t>
-      </w:r>
-      <w:r>
-        <w:t>Consumo de recursos: otimizar o uso de recursos do sistema, como processamento e armazenamento, reduzindo os custos e aumentando a escalabilidade;</w:t>
       </w:r>
     </w:p>
     <w:p>
@@ -1525,6 +1297,17 @@
         <w:t xml:space="preserve">- </w:t>
       </w:r>
       <w:r>
+        <w:t>Consumo de recursos: otimizar o uso de recursos do sistema, como processamento e armazenamento, reduzindo os custos e aumentando a escalabilidade;</w:t>
+      </w:r>
+    </w:p>
+    <w:p>
+      <w:pPr>
+        <w:ind w:left="708"/>
+      </w:pPr>
+      <w:r>
+        <w:t xml:space="preserve">- </w:t>
+      </w:r>
+      <w:r>
         <w:t>Capacidade: garantir que o sistema possa atender a um grande volume de solicitações de entrega, sem comprometer a qualidade do serviço.</w:t>
       </w:r>
     </w:p>
@@ -1625,15 +1408,7 @@
         <w:jc w:val="both"/>
       </w:pPr>
       <w:r>
-        <w:t xml:space="preserve">MEA – </w:t>
-      </w:r>
-      <w:proofErr w:type="gramStart"/>
-      <w:r>
-        <w:t>Monitorar,  Avaliar</w:t>
-      </w:r>
-      <w:proofErr w:type="gramEnd"/>
-      <w:r>
-        <w:t xml:space="preserve"> e Analisar</w:t>
+        <w:t>MEA – Monitorar,  Avaliar e Analisar</w:t>
       </w:r>
       <w:r>
         <w:t>;</w:t>
@@ -1740,96 +1515,16 @@
           <w:szCs w:val="20"/>
           <w:lang w:eastAsia="en-US"/>
         </w:rPr>
-        <w:t xml:space="preserve"> seu, numa </w:t>
-      </w:r>
-      <w:proofErr w:type="spellStart"/>
-      <w:r>
-        <w:rPr>
-          <w:rFonts w:ascii="Times-Roman" w:hAnsi="Times-Roman" w:cs="Times-Roman"/>
-          <w:sz w:val="20"/>
-          <w:szCs w:val="20"/>
-          <w:lang w:eastAsia="en-US"/>
-        </w:rPr>
-        <w:t>Branch</w:t>
-      </w:r>
-      <w:proofErr w:type="spellEnd"/>
-      <w:r>
-        <w:rPr>
-          <w:rFonts w:ascii="Times-Roman" w:hAnsi="Times-Roman" w:cs="Times-Roman"/>
-          <w:sz w:val="20"/>
-          <w:szCs w:val="20"/>
-          <w:lang w:eastAsia="en-US"/>
-        </w:rPr>
-        <w:t xml:space="preserve"> </w:t>
-      </w:r>
-      <w:proofErr w:type="spellStart"/>
-      <w:r>
-        <w:rPr>
-          <w:rFonts w:ascii="Times-Roman" w:hAnsi="Times-Roman" w:cs="Times-Roman"/>
-          <w:sz w:val="20"/>
-          <w:szCs w:val="20"/>
-          <w:lang w:eastAsia="en-US"/>
-        </w:rPr>
-        <w:t>develop</w:t>
-      </w:r>
-      <w:proofErr w:type="spellEnd"/>
-      <w:r>
-        <w:rPr>
-          <w:rFonts w:ascii="Times-Roman" w:hAnsi="Times-Roman" w:cs="Times-Roman"/>
-          <w:sz w:val="20"/>
-          <w:szCs w:val="20"/>
-          <w:lang w:eastAsia="en-US"/>
-        </w:rPr>
-        <w:t>, dentro de uma pasta chamada “</w:t>
-      </w:r>
-      <w:proofErr w:type="spellStart"/>
-      <w:r>
-        <w:rPr>
-          <w:rFonts w:ascii="Times-Roman" w:hAnsi="Times-Roman" w:cs="Times-Roman"/>
-          <w:sz w:val="20"/>
-          <w:szCs w:val="20"/>
-          <w:lang w:eastAsia="en-US"/>
-        </w:rPr>
-        <w:t>DocumentosCheckpoint</w:t>
-      </w:r>
-      <w:proofErr w:type="spellEnd"/>
-      <w:r>
-        <w:rPr>
-          <w:rFonts w:ascii="Times-Roman" w:hAnsi="Times-Roman" w:cs="Times-Roman"/>
-          <w:sz w:val="20"/>
-          <w:szCs w:val="20"/>
-          <w:lang w:eastAsia="en-US"/>
-        </w:rPr>
-        <w:t>”.</w:t>
-      </w:r>
-      <w:r>
-        <w:rPr>
-          <w:rFonts w:ascii="Times-Roman" w:hAnsi="Times-Roman" w:cs="Times-Roman"/>
-          <w:sz w:val="20"/>
-          <w:szCs w:val="20"/>
-          <w:lang w:eastAsia="en-US"/>
-        </w:rPr>
-        <w:t xml:space="preserve"> De </w:t>
-      </w:r>
-      <w:proofErr w:type="spellStart"/>
-      <w:r>
-        <w:rPr>
-          <w:rFonts w:ascii="Times-Roman" w:hAnsi="Times-Roman" w:cs="Times-Roman"/>
-          <w:sz w:val="20"/>
-          <w:szCs w:val="20"/>
-          <w:lang w:eastAsia="en-US"/>
-        </w:rPr>
-        <w:t>preferencia</w:t>
-      </w:r>
-      <w:proofErr w:type="spellEnd"/>
-      <w:r>
-        <w:rPr>
-          <w:rFonts w:ascii="Times-Roman" w:hAnsi="Times-Roman" w:cs="Times-Roman"/>
-          <w:sz w:val="20"/>
-          <w:szCs w:val="20"/>
-          <w:lang w:eastAsia="en-US"/>
-        </w:rPr>
-        <w:t>, faça as operações com o GIT Flow.</w:t>
+        <w:t xml:space="preserve"> seu, numa Branch develop, dentro de uma pasta chamada “DocumentosCheckpoint”.</w:t>
+      </w:r>
+      <w:r>
+        <w:rPr>
+          <w:rFonts w:ascii="Times-Roman" w:hAnsi="Times-Roman" w:cs="Times-Roman"/>
+          <w:sz w:val="20"/>
+          <w:szCs w:val="20"/>
+          <w:lang w:eastAsia="en-US"/>
+        </w:rPr>
+        <w:t xml:space="preserve"> De preferencia, faça as operações com o GIT Flow.</w:t>
       </w:r>
     </w:p>
     <w:p>

</xml_diff>